<commit_message>
cr > documento final
</commit_message>
<xml_diff>
--- a/M2.951_PR2_crm_esa_Portada.docx
+++ b/M2.951_PR2_crm_esa_Portada.docx
@@ -462,11 +462,27 @@
     <w:p>
       <w:pPr>
         <w:rPr>
-          <w:b/>
-          <w:sz w:val="24"/>
-          <w:szCs w:val="24"/>
-        </w:rPr>
-      </w:pPr>
+          <w:sz w:val="24"/>
+          <w:szCs w:val="24"/>
+        </w:rPr>
+      </w:pPr>
+      <w:hyperlink r:id="rId13" w:history="1">
+        <w:r>
+          <w:rPr>
+            <w:rStyle w:val="Hipervnculo"/>
+            <w:sz w:val="24"/>
+            <w:szCs w:val="24"/>
+          </w:rPr>
+          <w:t>https://drive.google.com/file/d/1uDqjNv4UttjopvlR3GdPh2yKikkazA4d/view?usp=drive_link</w:t>
+        </w:r>
+      </w:hyperlink>
+      <w:r>
+        <w:rPr>
+          <w:sz w:val="24"/>
+          <w:szCs w:val="24"/>
+        </w:rPr>
+        <w:t xml:space="preserve"> </w:t>
+      </w:r>
     </w:p>
     <w:p>
       <w:pPr>
@@ -524,6 +540,39 @@
     </w:p>
     <w:p>
       <w:pPr>
+        <w:rPr>
+          <w:sz w:val="24"/>
+          <w:szCs w:val="24"/>
+        </w:rPr>
+      </w:pPr>
+    </w:p>
+    <w:p>
+      <w:pPr>
+        <w:rPr>
+          <w:sz w:val="24"/>
+          <w:szCs w:val="24"/>
+        </w:rPr>
+      </w:pPr>
+      <w:hyperlink r:id="rId14" w:history="1">
+        <w:r>
+          <w:rPr>
+            <w:rStyle w:val="Hipervnculo"/>
+            <w:sz w:val="24"/>
+            <w:szCs w:val="24"/>
+          </w:rPr>
+          <w:t>https://drive.google.com/drive/folders/1KMSxFahQQ_2Rrl2fB1GJYMs2SHtmiO9-?usp=sharing</w:t>
+        </w:r>
+      </w:hyperlink>
+      <w:r>
+        <w:rPr>
+          <w:sz w:val="24"/>
+          <w:szCs w:val="24"/>
+        </w:rPr>
+        <w:t xml:space="preserve"> </w:t>
+      </w:r>
+    </w:p>
+    <w:p>
+      <w:pPr>
         <w:ind w:left="720"/>
         <w:rPr>
           <w:sz w:val="24"/>
@@ -552,6 +601,39 @@
     </w:p>
     <w:p>
       <w:pPr>
+        <w:rPr>
+          <w:sz w:val="24"/>
+          <w:szCs w:val="24"/>
+        </w:rPr>
+      </w:pPr>
+    </w:p>
+    <w:p>
+      <w:pPr>
+        <w:rPr>
+          <w:sz w:val="24"/>
+          <w:szCs w:val="24"/>
+        </w:rPr>
+      </w:pPr>
+      <w:hyperlink r:id="rId15" w:history="1">
+        <w:r>
+          <w:rPr>
+            <w:rStyle w:val="Hipervnculo"/>
+            <w:sz w:val="24"/>
+            <w:szCs w:val="24"/>
+          </w:rPr>
+          <w:t>https://drive.google.com/file/d/1v97rjlEaDY6o1ZpCFpQ5LBja6RcDM1BC/view?usp=drive_link</w:t>
+        </w:r>
+      </w:hyperlink>
+      <w:r>
+        <w:rPr>
+          <w:sz w:val="24"/>
+          <w:szCs w:val="24"/>
+        </w:rPr>
+        <w:t xml:space="preserve"> </w:t>
+      </w:r>
+    </w:p>
+    <w:p>
+      <w:pPr>
         <w:ind w:left="720"/>
         <w:rPr>
           <w:sz w:val="24"/>
@@ -577,6 +659,40 @@
         </w:rPr>
         <w:t>Vídeo comprimit de la pràctica:</w:t>
       </w:r>
+    </w:p>
+    <w:p>
+      <w:pPr>
+        <w:rPr>
+          <w:sz w:val="24"/>
+          <w:szCs w:val="24"/>
+        </w:rPr>
+      </w:pPr>
+    </w:p>
+    <w:p>
+      <w:pPr>
+        <w:rPr>
+          <w:sz w:val="24"/>
+          <w:szCs w:val="24"/>
+        </w:rPr>
+      </w:pPr>
+      <w:hyperlink r:id="rId16" w:history="1">
+        <w:r>
+          <w:rPr>
+            <w:rStyle w:val="Hipervnculo"/>
+            <w:sz w:val="24"/>
+            <w:szCs w:val="24"/>
+          </w:rPr>
+          <w:t>https://drive.google.com/file/d/1VChiB5Hq-Uny2OgeZEFauaJQA0RaJMen/view?usp=drive_link</w:t>
+        </w:r>
+      </w:hyperlink>
+    </w:p>
+    <w:p>
+      <w:pPr>
+        <w:rPr>
+          <w:sz w:val="24"/>
+          <w:szCs w:val="24"/>
+        </w:rPr>
+      </w:pPr>
     </w:p>
     <w:p>
       <w:pPr>

</xml_diff>